<commit_message>
Introduccion del proyect charter
Se ha actualizado una introduccion al proyect charter
</commit_message>
<xml_diff>
--- a/desarrollo/SGC/SGC_PP.docx
+++ b/desarrollo/SGC/SGC_PP.docx
@@ -41,72 +41,52 @@
           <w:szCs w:val="34"/>
         </w:rPr>
       </w:pPr>
+      <w:r>
+        <w:rPr>
+          <w:sz w:val="34"/>
+          <w:szCs w:val="34"/>
+        </w:rPr>
+        <w:t>SGC</w:t>
+      </w:r>
     </w:p>
     <w:p>
       <w:pPr>
         <w:pStyle w:val="Ttulo"/>
         <w:jc w:val="right"/>
-        <w:rPr>
-          <w:sz w:val="34"/>
-          <w:szCs w:val="34"/>
-        </w:rPr>
-      </w:pPr>
+      </w:pPr>
+      <w:r>
+        <w:t>Sistema de Gestión de Cocheras</w:t>
+      </w:r>
     </w:p>
     <w:p>
       <w:pPr>
         <w:pStyle w:val="Ttulo"/>
         <w:jc w:val="right"/>
         <w:rPr>
-          <w:sz w:val="34"/>
-          <w:szCs w:val="34"/>
-        </w:rPr>
-      </w:pPr>
-      <w:r>
-        <w:rPr>
-          <w:sz w:val="34"/>
-          <w:szCs w:val="34"/>
-        </w:rPr>
-        <w:t>SGC</w:t>
-      </w:r>
-    </w:p>
+          <w:sz w:val="32"/>
+          <w:szCs w:val="32"/>
+        </w:rPr>
+      </w:pPr>
+      <w:r>
+        <w:rPr>
+          <w:sz w:val="32"/>
+          <w:szCs w:val="32"/>
+        </w:rPr>
+        <w:t>Plan</w:t>
+      </w:r>
+      <w:r>
+        <w:rPr>
+          <w:sz w:val="32"/>
+          <w:szCs w:val="32"/>
+        </w:rPr>
+        <w:t xml:space="preserve"> del Proyecto</w:t>
+      </w:r>
+    </w:p>
+    <w:p/>
     <w:p>
       <w:pPr>
         <w:pStyle w:val="Ttulo"/>
         <w:jc w:val="right"/>
-      </w:pPr>
-      <w:r>
-        <w:t>Sistema de Gestión de Cocheras</w:t>
-      </w:r>
-    </w:p>
-    <w:p>
-      <w:pPr>
-        <w:pStyle w:val="Ttulo"/>
-        <w:jc w:val="right"/>
-        <w:rPr>
-          <w:sz w:val="32"/>
-          <w:szCs w:val="32"/>
-        </w:rPr>
-      </w:pPr>
-      <w:r>
-        <w:rPr>
-          <w:sz w:val="32"/>
-          <w:szCs w:val="32"/>
-        </w:rPr>
-        <w:t>Plan</w:t>
-      </w:r>
-      <w:r>
-        <w:rPr>
-          <w:sz w:val="32"/>
-          <w:szCs w:val="32"/>
-        </w:rPr>
-        <w:t xml:space="preserve"> del Proyecto</w:t>
-      </w:r>
-    </w:p>
-    <w:p/>
-    <w:p>
-      <w:pPr>
-        <w:pStyle w:val="Ttulo"/>
-        <w:jc w:val="right"/>
         <w:rPr>
           <w:sz w:val="20"/>
           <w:szCs w:val="20"/>
@@ -117,7 +97,7 @@
           <w:sz w:val="20"/>
           <w:szCs w:val="20"/>
         </w:rPr>
-        <w:t>Versión 0.01</w:t>
+        <w:t>Versión 1.0</w:t>
       </w:r>
     </w:p>
     <w:p>
@@ -398,10 +378,6 @@
     <w:p/>
     <w:p/>
     <w:p/>
-    <w:p/>
-    <w:p/>
-    <w:p/>
-    <w:p/>
     <w:p>
       <w:pPr>
         <w:jc w:val="center"/>
@@ -433,6 +409,24 @@
         </w:rPr>
         <w:t xml:space="preserve"> 2018</w:t>
       </w:r>
+    </w:p>
+    <w:p>
+      <w:pPr>
+        <w:jc w:val="center"/>
+        <w:rPr>
+          <w:sz w:val="24"/>
+          <w:szCs w:val="24"/>
+        </w:rPr>
+      </w:pPr>
+    </w:p>
+    <w:p>
+      <w:pPr>
+        <w:jc w:val="center"/>
+        <w:rPr>
+          <w:sz w:val="24"/>
+          <w:szCs w:val="24"/>
+        </w:rPr>
+      </w:pPr>
     </w:p>
     <w:p/>
     <w:p>
@@ -441,25 +435,20 @@
         <w:sectPr>
           <w:headerReference w:type="default" r:id="rId7"/>
           <w:footerReference w:type="even" r:id="rId8"/>
-          <w:pgSz w:w="11907" w:h="16840"/>
-          <w:pgMar w:top="1418" w:right="1418" w:bottom="1418" w:left="1701" w:header="720" w:footer="720" w:gutter="0"/>
+          <w:pgSz w:w="12240" w:h="15840" w:code="1"/>
+          <w:pgMar w:top="1440" w:right="1440" w:bottom="1440" w:left="1440" w:header="720" w:footer="720" w:gutter="0"/>
           <w:pgNumType w:start="1"/>
           <w:cols w:space="720"/>
+          <w:docGrid w:linePitch="272"/>
         </w:sectPr>
       </w:pPr>
     </w:p>
     <w:p>
       <w:pPr>
-        <w:tabs>
-          <w:tab w:val="left" w:pos="426"/>
-        </w:tabs>
-      </w:pPr>
-    </w:p>
-    <w:p>
-      <w:pPr>
         <w:pStyle w:val="Ttulo"/>
       </w:pPr>
       <w:r>
+        <w:lastRenderedPageBreak/>
         <w:t>Acta de Constitución del Proyecto</w:t>
       </w:r>
     </w:p>
@@ -478,6 +467,78 @@
       </w:r>
     </w:p>
     <w:p/>
+    <w:p/>
+    <w:p>
+      <w:pPr>
+        <w:keepNext/>
+        <w:keepLines/>
+        <w:widowControl/>
+        <w:numPr>
+          <w:ilvl w:val="0"/>
+          <w:numId w:val="8"/>
+        </w:numPr>
+        <w:pBdr>
+          <w:top w:val="none" w:sz="0" w:space="0" w:color="auto"/>
+          <w:left w:val="none" w:sz="0" w:space="0" w:color="auto"/>
+          <w:bottom w:val="none" w:sz="0" w:space="0" w:color="auto"/>
+          <w:right w:val="none" w:sz="0" w:space="0" w:color="auto"/>
+          <w:between w:val="none" w:sz="0" w:space="0" w:color="auto"/>
+        </w:pBdr>
+        <w:shd w:val="clear" w:color="auto" w:fill="D9D9D9"/>
+        <w:ind w:left="284"/>
+        <w:rPr>
+          <w:rFonts w:ascii="Arial" w:eastAsia="Arial" w:hAnsi="Arial" w:cs="Arial"/>
+          <w:b/>
+          <w:sz w:val="28"/>
+          <w:szCs w:val="28"/>
+          <w:u w:val="single"/>
+          <w:vertAlign w:val="superscript"/>
+        </w:rPr>
+      </w:pPr>
+      <w:r>
+        <w:rPr>
+          <w:rFonts w:ascii="Arial" w:eastAsia="Arial" w:hAnsi="Arial" w:cs="Arial"/>
+          <w:b/>
+          <w:sz w:val="28"/>
+          <w:szCs w:val="28"/>
+          <w:vertAlign w:val="superscript"/>
+        </w:rPr>
+        <w:t>Introducción</w:t>
+      </w:r>
+    </w:p>
+    <w:p/>
+    <w:p>
+      <w:pPr>
+        <w:pBdr>
+          <w:top w:val="single" w:sz="4" w:space="1" w:color="000000"/>
+          <w:left w:val="single" w:sz="4" w:space="4" w:color="000000"/>
+          <w:bottom w:val="single" w:sz="4" w:space="11" w:color="000000"/>
+          <w:right w:val="single" w:sz="4" w:space="0" w:color="000000"/>
+        </w:pBdr>
+        <w:jc w:val="both"/>
+        <w:rPr>
+          <w:rFonts w:ascii="Arial" w:eastAsia="Arial" w:hAnsi="Arial" w:cs="Arial"/>
+        </w:rPr>
+      </w:pPr>
+      <w:r>
+        <w:rPr>
+          <w:rFonts w:ascii="Arial" w:eastAsia="Arial" w:hAnsi="Arial" w:cs="Arial"/>
+        </w:rPr>
+        <w:t xml:space="preserve">     </w:t>
+      </w:r>
+      <w:r>
+        <w:rPr>
+          <w:rFonts w:ascii="Arial" w:eastAsia="Arial" w:hAnsi="Arial" w:cs="Arial"/>
+        </w:rPr>
+        <w:t>Actualmente cuando un conductor quiere salir de su automóvil, debe buscar un lugar de estacionamiento en un lugar permitido por la municipalidad, pero los conductores suelen dejar su auto en lugares prohibidos, ocasionando problemas para otros conductores y crean desorden en partes de la ciudad. Las personas justifican eso con la excusa de que no encuentran un lugar para estacionarse, o que no hay cocheras cerca</w:t>
+      </w:r>
+      <w:r>
+        <w:rPr>
+          <w:rFonts w:ascii="Arial" w:eastAsia="Arial" w:hAnsi="Arial" w:cs="Arial"/>
+        </w:rPr>
+        <w:t>.</w:t>
+      </w:r>
+    </w:p>
     <w:p/>
     <w:p>
       <w:pPr>
@@ -1283,6 +1344,7 @@
         <w:rPr>
           <w:rFonts w:ascii="Arial" w:eastAsia="Arial" w:hAnsi="Arial" w:cs="Arial"/>
         </w:rPr>
+        <w:lastRenderedPageBreak/>
         <w:t>-Mostrar cupos de cocheras (real time)</w:t>
       </w:r>
     </w:p>
@@ -1699,7 +1761,7 @@
     <w:tbl>
       <w:tblPr>
         <w:tblStyle w:val="6"/>
-        <w:tblW w:w="8897" w:type="dxa"/>
+        <w:tblW w:w="9360" w:type="dxa"/>
         <w:tblBorders>
           <w:top w:val="single" w:sz="4" w:space="0" w:color="000000"/>
           <w:left w:val="single" w:sz="4" w:space="0" w:color="000000"/>
@@ -1712,13 +1774,16 @@
         <w:tblLook w:val="0000" w:firstRow="0" w:lastRow="0" w:firstColumn="0" w:lastColumn="0" w:noHBand="0" w:noVBand="0"/>
       </w:tblPr>
       <w:tblGrid>
-        <w:gridCol w:w="4644"/>
-        <w:gridCol w:w="4253"/>
+        <w:gridCol w:w="4886"/>
+        <w:gridCol w:w="4474"/>
       </w:tblGrid>
       <w:tr>
+        <w:trPr>
+          <w:trHeight w:val="226"/>
+        </w:trPr>
         <w:tc>
           <w:tcPr>
-            <w:tcW w:w="4644" w:type="dxa"/>
+            <w:tcW w:w="4886" w:type="dxa"/>
             <w:shd w:val="clear" w:color="auto" w:fill="CCCCCC"/>
           </w:tcPr>
           <w:p>
@@ -1746,7 +1811,7 @@
         </w:tc>
         <w:tc>
           <w:tcPr>
-            <w:tcW w:w="4253" w:type="dxa"/>
+            <w:tcW w:w="4474" w:type="dxa"/>
             <w:shd w:val="clear" w:color="auto" w:fill="CCCCCC"/>
           </w:tcPr>
           <w:p>
@@ -1769,11 +1834,11 @@
       </w:tr>
       <w:tr>
         <w:trPr>
-          <w:trHeight w:val="2420"/>
+          <w:trHeight w:val="2431"/>
         </w:trPr>
         <w:tc>
           <w:tcPr>
-            <w:tcW w:w="4644" w:type="dxa"/>
+            <w:tcW w:w="4886" w:type="dxa"/>
           </w:tcPr>
           <w:p>
             <w:pPr>
@@ -1828,7 +1893,7 @@
         </w:tc>
         <w:tc>
           <w:tcPr>
-            <w:tcW w:w="4253" w:type="dxa"/>
+            <w:tcW w:w="4474" w:type="dxa"/>
           </w:tcPr>
           <w:p>
             <w:pPr>
@@ -1948,7 +2013,7 @@
     <w:tbl>
       <w:tblPr>
         <w:tblStyle w:val="5"/>
-        <w:tblW w:w="8897" w:type="dxa"/>
+        <w:tblW w:w="9385" w:type="dxa"/>
         <w:tblBorders>
           <w:top w:val="single" w:sz="4" w:space="0" w:color="000000"/>
           <w:left w:val="single" w:sz="4" w:space="0" w:color="000000"/>
@@ -1961,12 +2026,15 @@
         <w:tblLook w:val="0000" w:firstRow="0" w:lastRow="0" w:firstColumn="0" w:lastColumn="0" w:noHBand="0" w:noVBand="0"/>
       </w:tblPr>
       <w:tblGrid>
-        <w:gridCol w:w="8897"/>
+        <w:gridCol w:w="9385"/>
       </w:tblGrid>
       <w:tr>
+        <w:trPr>
+          <w:trHeight w:val="245"/>
+        </w:trPr>
         <w:tc>
           <w:tcPr>
-            <w:tcW w:w="8897" w:type="dxa"/>
+            <w:tcW w:w="9385" w:type="dxa"/>
             <w:shd w:val="clear" w:color="auto" w:fill="CCCCCC"/>
           </w:tcPr>
           <w:p>
@@ -1995,11 +2063,11 @@
       </w:tr>
       <w:tr>
         <w:trPr>
-          <w:trHeight w:val="320"/>
+          <w:trHeight w:val="348"/>
         </w:trPr>
         <w:tc>
           <w:tcPr>
-            <w:tcW w:w="8897" w:type="dxa"/>
+            <w:tcW w:w="9385" w:type="dxa"/>
           </w:tcPr>
           <w:p>
             <w:pPr>
@@ -2090,6 +2158,16 @@
     </w:p>
     <w:p>
       <w:pPr>
+        <w:widowControl/>
+        <w:rPr>
+          <w:rFonts w:ascii="Arial" w:eastAsia="Arial" w:hAnsi="Arial" w:cs="Arial"/>
+          <w:sz w:val="22"/>
+          <w:szCs w:val="22"/>
+        </w:rPr>
+      </w:pPr>
+    </w:p>
+    <w:p>
+      <w:pPr>
         <w:keepNext/>
         <w:keepLines/>
         <w:widowControl/>
@@ -2139,7 +2217,7 @@
     <w:tbl>
       <w:tblPr>
         <w:tblStyle w:val="4"/>
-        <w:tblW w:w="8897" w:type="dxa"/>
+        <w:tblW w:w="9385" w:type="dxa"/>
         <w:tblBorders>
           <w:top w:val="single" w:sz="4" w:space="0" w:color="000000"/>
           <w:left w:val="single" w:sz="4" w:space="0" w:color="000000"/>
@@ -2152,12 +2230,15 @@
         <w:tblLook w:val="0000" w:firstRow="0" w:lastRow="0" w:firstColumn="0" w:lastColumn="0" w:noHBand="0" w:noVBand="0"/>
       </w:tblPr>
       <w:tblGrid>
-        <w:gridCol w:w="8897"/>
+        <w:gridCol w:w="9385"/>
       </w:tblGrid>
       <w:tr>
+        <w:trPr>
+          <w:trHeight w:val="243"/>
+        </w:trPr>
         <w:tc>
           <w:tcPr>
-            <w:tcW w:w="8897" w:type="dxa"/>
+            <w:tcW w:w="9385" w:type="dxa"/>
             <w:tcBorders>
               <w:top w:val="single" w:sz="4" w:space="0" w:color="000000"/>
               <w:left w:val="single" w:sz="4" w:space="0" w:color="000000"/>
@@ -2190,11 +2271,11 @@
       </w:tr>
       <w:tr>
         <w:trPr>
-          <w:trHeight w:val="280"/>
+          <w:trHeight w:val="302"/>
         </w:trPr>
         <w:tc>
           <w:tcPr>
-            <w:tcW w:w="8897" w:type="dxa"/>
+            <w:tcW w:w="9385" w:type="dxa"/>
           </w:tcPr>
           <w:p>
             <w:pPr>
@@ -2218,9 +2299,12 @@
         </w:tc>
       </w:tr>
       <w:tr>
+        <w:trPr>
+          <w:trHeight w:val="243"/>
+        </w:trPr>
         <w:tc>
           <w:tcPr>
-            <w:tcW w:w="8897" w:type="dxa"/>
+            <w:tcW w:w="9385" w:type="dxa"/>
           </w:tcPr>
           <w:p>
             <w:pPr>
@@ -2239,11 +2323,11 @@
       </w:tr>
       <w:tr>
         <w:trPr>
-          <w:trHeight w:val="300"/>
+          <w:trHeight w:val="324"/>
         </w:trPr>
         <w:tc>
           <w:tcPr>
-            <w:tcW w:w="8897" w:type="dxa"/>
+            <w:tcW w:w="9385" w:type="dxa"/>
           </w:tcPr>
           <w:p>
             <w:pPr>
@@ -3432,7 +3516,6 @@
           <w:rFonts w:ascii="Arial" w:hAnsi="Arial" w:cs="Arial"/>
           <w:lang w:val="es-ES"/>
         </w:rPr>
-        <w:lastRenderedPageBreak/>
         <w:t>Estimación de Fechas a Programar:</w:t>
       </w:r>
       <w:r>
@@ -3516,9 +3599,7 @@
         </w:rPr>
       </w:pPr>
       <w:bookmarkStart w:id="8" w:name="_4d34og8"/>
-      <w:bookmarkStart w:id="9" w:name="_GoBack"/>
       <w:bookmarkEnd w:id="8"/>
-      <w:bookmarkEnd w:id="9"/>
     </w:p>
     <w:p>
       <w:pPr>
@@ -3855,6 +3936,38 @@
         </w:rPr>
         <w:t xml:space="preserve">Mantenimiento </w:t>
       </w:r>
+    </w:p>
+    <w:p>
+      <w:pPr>
+        <w:rPr>
+          <w:rFonts w:ascii="Arial" w:hAnsi="Arial" w:cs="Arial"/>
+          <w:lang w:val="es-ES"/>
+        </w:rPr>
+      </w:pPr>
+    </w:p>
+    <w:p>
+      <w:pPr>
+        <w:rPr>
+          <w:rFonts w:ascii="Arial" w:hAnsi="Arial" w:cs="Arial"/>
+          <w:lang w:val="es-ES"/>
+        </w:rPr>
+      </w:pPr>
+    </w:p>
+    <w:p>
+      <w:pPr>
+        <w:rPr>
+          <w:rFonts w:ascii="Arial" w:hAnsi="Arial" w:cs="Arial"/>
+          <w:lang w:val="es-ES"/>
+        </w:rPr>
+      </w:pPr>
+    </w:p>
+    <w:p>
+      <w:pPr>
+        <w:rPr>
+          <w:rFonts w:ascii="Arial" w:hAnsi="Arial" w:cs="Arial"/>
+          <w:lang w:val="es-ES"/>
+        </w:rPr>
+      </w:pPr>
     </w:p>
     <w:p>
       <w:pPr>
@@ -4641,8 +4754,8 @@
           <w:lang w:val="es-ES"/>
         </w:rPr>
       </w:pPr>
-      <w:bookmarkStart w:id="10" w:name="_17dp8vu"/>
-      <w:bookmarkEnd w:id="10"/>
+      <w:bookmarkStart w:id="9" w:name="_17dp8vu"/>
+      <w:bookmarkEnd w:id="9"/>
       <w:r>
         <w:rPr>
           <w:b w:val="0"/>
@@ -4733,8 +4846,8 @@
           <w:lang w:val="es-ES"/>
         </w:rPr>
       </w:pPr>
-      <w:bookmarkStart w:id="11" w:name="_3rdcrjn"/>
-      <w:bookmarkEnd w:id="11"/>
+      <w:bookmarkStart w:id="10" w:name="_3rdcrjn"/>
+      <w:bookmarkEnd w:id="10"/>
       <w:r>
         <w:rPr>
           <w:b w:val="0"/>
@@ -4790,15 +4903,6 @@
         <w:rPr>
           <w:rFonts w:ascii="Arial" w:hAnsi="Arial" w:cs="Arial"/>
           <w:color w:val="0000FF"/>
-          <w:lang w:val="es-ES"/>
-        </w:rPr>
-      </w:pPr>
-    </w:p>
-    <w:p>
-      <w:pPr>
-        <w:rPr>
-          <w:rFonts w:ascii="Arial" w:hAnsi="Arial" w:cs="Arial"/>
-          <w:i/>
           <w:lang w:val="es-ES"/>
         </w:rPr>
       </w:pPr>
@@ -4865,8 +4969,8 @@
           <w:vertAlign w:val="superscript"/>
         </w:rPr>
       </w:pPr>
-      <w:bookmarkStart w:id="12" w:name="_26in1rg"/>
-      <w:bookmarkEnd w:id="12"/>
+      <w:bookmarkStart w:id="11" w:name="_26in1rg"/>
+      <w:bookmarkEnd w:id="11"/>
       <w:r>
         <w:rPr>
           <w:rFonts w:ascii="Arial" w:eastAsia="Arial" w:hAnsi="Arial" w:cs="Arial"/>
@@ -4875,7 +4979,6 @@
           <w:szCs w:val="28"/>
           <w:vertAlign w:val="superscript"/>
         </w:rPr>
-        <w:lastRenderedPageBreak/>
         <w:t>Integrantes del equipo del proyecto, Roles y Responsabilidades</w:t>
       </w:r>
     </w:p>
@@ -4939,6 +5042,14 @@
               </w:rPr>
               <w:t>Rol</w:t>
             </w:r>
+            <w:r>
+              <w:rPr>
+                <w:rFonts w:ascii="Arial" w:hAnsi="Arial" w:cs="Arial"/>
+                <w:b/>
+                <w:lang w:val="es-ES"/>
+              </w:rPr>
+              <w:t>es</w:t>
+            </w:r>
           </w:p>
         </w:tc>
         <w:tc>
@@ -5267,6 +5378,8 @@
               </w:rPr>
               <w:t>Ramírez</w:t>
             </w:r>
+            <w:bookmarkStart w:id="12" w:name="_GoBack"/>
+            <w:bookmarkEnd w:id="12"/>
           </w:p>
         </w:tc>
         <w:tc>
@@ -5453,6 +5566,22 @@
     </w:p>
     <w:p>
       <w:pPr>
+        <w:rPr>
+          <w:rFonts w:ascii="Arial" w:hAnsi="Arial" w:cs="Arial"/>
+          <w:lang w:val="es-ES"/>
+        </w:rPr>
+      </w:pPr>
+    </w:p>
+    <w:p>
+      <w:pPr>
+        <w:rPr>
+          <w:rFonts w:ascii="Arial" w:hAnsi="Arial" w:cs="Arial"/>
+          <w:lang w:val="es-ES"/>
+        </w:rPr>
+      </w:pPr>
+    </w:p>
+    <w:p>
+      <w:pPr>
         <w:keepNext/>
         <w:keepLines/>
         <w:widowControl/>
@@ -5487,6 +5616,7 @@
           <w:szCs w:val="28"/>
           <w:vertAlign w:val="superscript"/>
         </w:rPr>
+        <w:lastRenderedPageBreak/>
         <w:t xml:space="preserve"> Historia de las Revisiones</w:t>
       </w:r>
     </w:p>
@@ -5808,24 +5938,6 @@
     </w:tbl>
     <w:p>
       <w:pPr>
-        <w:spacing w:before="60"/>
-        <w:rPr>
-          <w:rFonts w:ascii="Arial" w:hAnsi="Arial" w:cs="Arial"/>
-          <w:i/>
-          <w:lang w:val="es-ES"/>
-        </w:rPr>
-      </w:pPr>
-    </w:p>
-    <w:p>
-      <w:pPr>
-        <w:rPr>
-          <w:rFonts w:ascii="Arial" w:hAnsi="Arial" w:cs="Arial"/>
-          <w:lang w:val="es-ES"/>
-        </w:rPr>
-      </w:pPr>
-    </w:p>
-    <w:p>
-      <w:pPr>
         <w:rPr>
           <w:rFonts w:ascii="Arial" w:hAnsi="Arial" w:cs="Arial"/>
         </w:rPr>
@@ -5833,9 +5945,10 @@
     </w:p>
     <w:sectPr>
       <w:type w:val="continuous"/>
-      <w:pgSz w:w="11907" w:h="16840"/>
-      <w:pgMar w:top="1418" w:right="1418" w:bottom="1418" w:left="1701" w:header="720" w:footer="720" w:gutter="0"/>
+      <w:pgSz w:w="12240" w:h="15840" w:code="1"/>
+      <w:pgMar w:top="1440" w:right="1440" w:bottom="1440" w:left="1440" w:header="720" w:footer="720" w:gutter="0"/>
       <w:cols w:space="720"/>
+      <w:docGrid w:linePitch="272"/>
     </w:sectPr>
   </w:body>
 </w:document>

</xml_diff>